<commit_message>
Uploaded Oil Painting Materials
Art Oil Book
</commit_message>
<xml_diff>
--- a/Drawing/Drawing Views.docx
+++ b/Drawing/Drawing Views.docx
@@ -288,14 +288,15 @@
       </w:r>
     </w:p>
     <w:p>
+      <w:bookmarkStart w:id="0" w:name="_GoBack"/>
       <w:r>
         <w:rPr>
           <w:noProof/>
         </w:rPr>
         <w:drawing>
           <wp:inline distT="0" distB="0" distL="0" distR="0">
-            <wp:extent cx="9516269" cy="6436426"/>
-            <wp:effectExtent l="0" t="0" r="8890" b="2540"/>
+            <wp:extent cx="8949576" cy="6053138"/>
+            <wp:effectExtent l="0" t="0" r="4445" b="5080"/>
             <wp:docPr id="4" name="Picture 4" descr="Image result for elevation plan"/>
             <wp:cNvGraphicFramePr>
               <a:graphicFrameLocks xmlns:a="http://schemas.openxmlformats.org/drawingml/2006/main" noChangeAspect="1"/>
@@ -325,7 +326,7 @@
                   <pic:spPr bwMode="auto">
                     <a:xfrm>
                       <a:off x="0" y="0"/>
-                      <a:ext cx="9532649" cy="6447505"/>
+                      <a:ext cx="8971142" cy="6067725"/>
                     </a:xfrm>
                     <a:prstGeom prst="rect">
                       <a:avLst/>
@@ -341,11 +342,9 @@
           </wp:inline>
         </w:drawing>
       </w:r>
-    </w:p>
-    <w:p>
-      <w:bookmarkStart w:id="0" w:name="_GoBack"/>
       <w:bookmarkEnd w:id="0"/>
     </w:p>
+    <w:p/>
     <w:sectPr>
       <w:pgSz w:w="20160" w:h="12240" w:orient="landscape" w:code="5"/>
       <w:pgMar w:top="720" w:right="720" w:bottom="720" w:left="720" w:header="720" w:footer="720" w:gutter="0"/>
@@ -1084,7 +1083,7 @@
 </file>
 
 <file path=customXml/itemProps1.xml><?xml version="1.0" encoding="utf-8"?>
-<ds:datastoreItem xmlns:ds="http://schemas.openxmlformats.org/officeDocument/2006/customXml" ds:itemID="{EA7A4AE6-DFB0-43DC-8A22-80AB2019DD44}">
+<ds:datastoreItem xmlns:ds="http://schemas.openxmlformats.org/officeDocument/2006/customXml" ds:itemID="{2EA5F574-2475-489E-8BC5-6BECEA8613C9}">
   <ds:schemaRefs>
     <ds:schemaRef ds:uri="http://schemas.openxmlformats.org/officeDocument/2006/bibliography"/>
   </ds:schemaRefs>

</xml_diff>